<commit_message>
Enum elements and double jump
</commit_message>
<xml_diff>
--- a/GameDesign.docx
+++ b/GameDesign.docx
@@ -6779,7 +6779,116 @@
           <w:szCs w:val="24"/>
           <w:lang w:eastAsia="ru-RU"/>
         </w:rPr>
-        <w:t>Да</w:t>
+        <w:t xml:space="preserve">Заклинания служат своего рода средством взаимодействия с миром и оружием для сражения с врагами. Так же при помощи их будут решать головоломки и прочие </w:t>
+      </w:r>
+      <w:r>
+        <w:rPr>
+          <w:rFonts w:ascii="Arial" w:hAnsi="Arial" w:cs="Arial"/>
+          <w:sz w:val="24"/>
+          <w:szCs w:val="24"/>
+          <w:lang w:eastAsia="ru-RU"/>
+        </w:rPr>
+        <w:lastRenderedPageBreak/>
+        <w:t>задачи.</w:t>
+      </w:r>
+      <w:r>
+        <w:rPr>
+          <w:rFonts w:ascii="Arial" w:hAnsi="Arial" w:cs="Arial"/>
+          <w:sz w:val="24"/>
+          <w:szCs w:val="24"/>
+          <w:lang w:eastAsia="ru-RU"/>
+        </w:rPr>
+        <w:br/>
+      </w:r>
+      <w:r>
+        <w:rPr>
+          <w:rFonts w:ascii="Arial" w:hAnsi="Arial" w:cs="Arial"/>
+          <w:sz w:val="24"/>
+          <w:szCs w:val="24"/>
+          <w:lang w:eastAsia="ru-RU"/>
+        </w:rPr>
+        <w:br/>
+        <w:t>Заклинания в свою очередь создаются из модулей, которые игром сможет найти продя по миру.</w:t>
+      </w:r>
+    </w:p>
+    <w:p>
+      <w:pPr>
+        <w:ind w:left="1224"/>
+        <w:rPr>
+          <w:rFonts w:ascii="Arial" w:hAnsi="Arial" w:cs="Arial"/>
+          <w:sz w:val="24"/>
+          <w:szCs w:val="24"/>
+          <w:lang w:eastAsia="ru-RU"/>
+        </w:rPr>
+      </w:pPr>
+    </w:p>
+    <w:p>
+      <w:pPr>
+        <w:ind w:left="1224"/>
+        <w:rPr>
+          <w:rFonts w:ascii="Arial" w:hAnsi="Arial" w:cs="Arial"/>
+          <w:sz w:val="24"/>
+          <w:szCs w:val="24"/>
+          <w:lang w:eastAsia="ru-RU"/>
+        </w:rPr>
+      </w:pPr>
+      <w:r>
+        <w:rPr>
+          <w:rFonts w:ascii="Arial" w:hAnsi="Arial" w:cs="Arial"/>
+          <w:sz w:val="24"/>
+          <w:szCs w:val="24"/>
+          <w:lang w:eastAsia="ru-RU"/>
+        </w:rPr>
+        <w:t>Заклинания, созданные из модулей будут иметь ряд свойств, которые будут логичестки связаны в коде, например</w:t>
+      </w:r>
+      <w:r>
+        <w:rPr>
+          <w:rFonts w:ascii="Arial" w:hAnsi="Arial" w:cs="Arial"/>
+          <w:sz w:val="24"/>
+          <w:szCs w:val="24"/>
+          <w:lang w:eastAsia="ru-RU"/>
+        </w:rPr>
+        <w:t xml:space="preserve">: </w:t>
+      </w:r>
+      <w:r>
+        <w:rPr>
+          <w:rFonts w:ascii="Arial" w:hAnsi="Arial" w:cs="Arial"/>
+          <w:sz w:val="24"/>
+          <w:szCs w:val="24"/>
+          <w:lang w:eastAsia="ru-RU"/>
+        </w:rPr>
+        <w:t>элементы, характеристики заклинаний и т.п.</w:t>
+      </w:r>
+    </w:p>
+    <w:p>
+      <w:pPr>
+        <w:ind w:left="1224"/>
+        <w:rPr>
+          <w:rFonts w:ascii="Arial" w:hAnsi="Arial" w:cs="Arial"/>
+          <w:sz w:val="24"/>
+          <w:szCs w:val="24"/>
+          <w:lang w:eastAsia="ru-RU"/>
+        </w:rPr>
+      </w:pPr>
+    </w:p>
+    <w:p>
+      <w:pPr>
+        <w:ind w:left="1224"/>
+        <w:rPr>
+          <w:rFonts w:ascii="Arial" w:hAnsi="Arial" w:cs="Arial"/>
+          <w:sz w:val="24"/>
+          <w:szCs w:val="24"/>
+          <w:lang w:eastAsia="ru-RU"/>
+        </w:rPr>
+      </w:pPr>
+      <w:r>
+        <w:rPr>
+          <w:rFonts w:ascii="Arial" w:hAnsi="Arial" w:cs="Arial"/>
+          <w:sz w:val="24"/>
+          <w:szCs w:val="24"/>
+          <w:lang w:eastAsia="ru-RU"/>
+        </w:rPr>
+        <w:t>Заклинания можно будет создать и забыть(удалить). Для заклинаний будут свои слоты, количество которых будет определено позже, но пока что планируется около 3-4 слотов.</w:t>
       </w:r>
     </w:p>
     <w:p>
@@ -6804,7 +6913,6 @@
           <w:szCs w:val="28"/>
           <w:lang w:eastAsia="ru-RU"/>
         </w:rPr>
-        <w:lastRenderedPageBreak/>
         <w:t>Слежение камеры за игроком</w:t>
       </w:r>
     </w:p>

</xml_diff>